<commit_message>
Minor bug fixed in services
</commit_message>
<xml_diff>
--- a/Session-5/Angular - Services/Notes.docx
+++ b/Session-5/Angular - Services/Notes.docx
@@ -164,7 +164,6 @@
       <w:r>
         <w:t xml:space="preserve">Refer to </w:t>
       </w:r>
-      <w:bookmarkStart w:id="0" w:name="_GoBack"/>
       <w:r>
         <w:rPr>
           <w:b/>
@@ -172,7 +171,78 @@
         </w:rPr>
         <w:t>timeoutService.html</w:t>
       </w:r>
+    </w:p>
+    <w:p>
+      <w:pPr>
+        <w:pStyle w:val="ListParagraph"/>
+        <w:numPr>
+          <w:ilvl w:val="0"/>
+          <w:numId w:val="1"/>
+        </w:numPr>
+      </w:pPr>
+      <w:r>
+        <w:t>Making a custom service</w:t>
+      </w:r>
+    </w:p>
+    <w:p>
+      <w:pPr>
+        <w:pStyle w:val="ListParagraph"/>
+        <w:numPr>
+          <w:ilvl w:val="1"/>
+          <w:numId w:val="1"/>
+        </w:numPr>
+      </w:pPr>
+      <w:r>
+        <w:t>Use app.serv</w:t>
+      </w:r>
+      <w:bookmarkStart w:id="0" w:name="_GoBack"/>
       <w:bookmarkEnd w:id="0"/>
+      <w:r>
+        <w:t>ice</w:t>
+      </w:r>
+    </w:p>
+    <w:p>
+      <w:pPr>
+        <w:pStyle w:val="ListParagraph"/>
+        <w:numPr>
+          <w:ilvl w:val="1"/>
+          <w:numId w:val="1"/>
+        </w:numPr>
+      </w:pPr>
+      <w:r>
+        <w:t>Takes as parameters – name and function</w:t>
+      </w:r>
+    </w:p>
+    <w:p>
+      <w:pPr>
+        <w:pStyle w:val="ListParagraph"/>
+        <w:numPr>
+          <w:ilvl w:val="1"/>
+          <w:numId w:val="1"/>
+        </w:numPr>
+      </w:pPr>
+      <w:r>
+        <w:t>And pass the name to controller</w:t>
+      </w:r>
+    </w:p>
+    <w:p>
+      <w:pPr>
+        <w:pStyle w:val="ListParagraph"/>
+        <w:numPr>
+          <w:ilvl w:val="1"/>
+          <w:numId w:val="1"/>
+        </w:numPr>
+      </w:pPr>
+      <w:r>
+        <w:t xml:space="preserve">Refer to </w:t>
+      </w:r>
+      <w:r>
+        <w:rPr>
+          <w:b/>
+          <w:i/>
+        </w:rPr>
+        <w:t>myService.html</w:t>
+      </w:r>
     </w:p>
     <w:sectPr>
       <w:pgSz w:w="11906" w:h="16838"/>

</xml_diff>